<commit_message>
Removed unnecessary chapter in Technical design document
</commit_message>
<xml_diff>
--- a/documentation/Technisch Ontwerp.docx
+++ b/documentation/Technisch Ontwerp.docx
@@ -4196,7 +4196,7 @@
           <w:r>
             <w:fldChar w:fldCharType="separate"/>
           </w:r>
-          <w:hyperlink w:anchor="_Toc120101682" w:history="1">
+          <w:hyperlink w:anchor="_Toc120106137" w:history="1">
             <w:r>
               <w:rPr>
                 <w:rStyle w:val="Hyperlink"/>
@@ -4224,7 +4224,7 @@
                 <w:noProof/>
                 <w:webHidden/>
               </w:rPr>
-              <w:instrText xml:space="preserve"> PAGEREF _Toc120101682 \h </w:instrText>
+              <w:instrText xml:space="preserve"> PAGEREF _Toc120106137 \h </w:instrText>
             </w:r>
             <w:r>
               <w:rPr>
@@ -4267,7 +4267,7 @@
               <w:lang/>
             </w:rPr>
           </w:pPr>
-          <w:hyperlink w:anchor="_Toc120101683" w:history="1">
+          <w:hyperlink w:anchor="_Toc120106138" w:history="1">
             <w:r>
               <w:rPr>
                 <w:rStyle w:val="Hyperlink"/>
@@ -4295,7 +4295,7 @@
                 <w:noProof/>
                 <w:webHidden/>
               </w:rPr>
-              <w:instrText xml:space="preserve"> PAGEREF _Toc120101683 \h </w:instrText>
+              <w:instrText xml:space="preserve"> PAGEREF _Toc120106138 \h </w:instrText>
             </w:r>
             <w:r>
               <w:rPr>
@@ -4338,7 +4338,7 @@
               <w:lang/>
             </w:rPr>
           </w:pPr>
-          <w:hyperlink w:anchor="_Toc120101684" w:history="1">
+          <w:hyperlink w:anchor="_Toc120106139" w:history="1">
             <w:r>
               <w:rPr>
                 <w:rStyle w:val="Hyperlink"/>
@@ -4366,7 +4366,7 @@
                 <w:noProof/>
                 <w:webHidden/>
               </w:rPr>
-              <w:instrText xml:space="preserve"> PAGEREF _Toc120101684 \h </w:instrText>
+              <w:instrText xml:space="preserve"> PAGEREF _Toc120106139 \h </w:instrText>
             </w:r>
             <w:r>
               <w:rPr>
@@ -4409,7 +4409,7 @@
               <w:lang/>
             </w:rPr>
           </w:pPr>
-          <w:hyperlink w:anchor="_Toc120101685" w:history="1">
+          <w:hyperlink w:anchor="_Toc120106140" w:history="1">
             <w:r>
               <w:rPr>
                 <w:rStyle w:val="Hyperlink"/>
@@ -4437,7 +4437,7 @@
                 <w:noProof/>
                 <w:webHidden/>
               </w:rPr>
-              <w:instrText xml:space="preserve"> PAGEREF _Toc120101685 \h </w:instrText>
+              <w:instrText xml:space="preserve"> PAGEREF _Toc120106140 \h </w:instrText>
             </w:r>
             <w:r>
               <w:rPr>
@@ -4469,77 +4469,6 @@
           </w:hyperlink>
         </w:p>
         <w:p>
-          <w:pPr>
-            <w:pStyle w:val="TOC1"/>
-            <w:tabs>
-              <w:tab w:val="right" w:leader="dot" w:pos="9016"/>
-            </w:tabs>
-            <w:rPr>
-              <w:rFonts w:eastAsiaTheme="minorEastAsia"/>
-              <w:noProof/>
-              <w:lang/>
-            </w:rPr>
-          </w:pPr>
-          <w:hyperlink w:anchor="_Toc120101686" w:history="1">
-            <w:r>
-              <w:rPr>
-                <w:rStyle w:val="Hyperlink"/>
-                <w:noProof/>
-                <w:lang w:val="nl-NL"/>
-              </w:rPr>
-              <w:t>3. Klassendiagram</w:t>
-            </w:r>
-            <w:r>
-              <w:rPr>
-                <w:noProof/>
-                <w:webHidden/>
-              </w:rPr>
-              <w:tab/>
-            </w:r>
-            <w:r>
-              <w:rPr>
-                <w:noProof/>
-                <w:webHidden/>
-              </w:rPr>
-              <w:fldChar w:fldCharType="begin"/>
-            </w:r>
-            <w:r>
-              <w:rPr>
-                <w:noProof/>
-                <w:webHidden/>
-              </w:rPr>
-              <w:instrText xml:space="preserve"> PAGEREF _Toc120101686 \h </w:instrText>
-            </w:r>
-            <w:r>
-              <w:rPr>
-                <w:noProof/>
-                <w:webHidden/>
-              </w:rPr>
-            </w:r>
-            <w:r>
-              <w:rPr>
-                <w:noProof/>
-                <w:webHidden/>
-              </w:rPr>
-              <w:fldChar w:fldCharType="separate"/>
-            </w:r>
-            <w:r>
-              <w:rPr>
-                <w:noProof/>
-                <w:webHidden/>
-              </w:rPr>
-              <w:t>4</w:t>
-            </w:r>
-            <w:r>
-              <w:rPr>
-                <w:noProof/>
-                <w:webHidden/>
-              </w:rPr>
-              <w:fldChar w:fldCharType="end"/>
-            </w:r>
-          </w:hyperlink>
-        </w:p>
-        <w:p>
           <w:r>
             <w:rPr>
               <w:b/>
@@ -4586,7 +4515,7 @@
           <w:lang w:val="nl-NL"/>
         </w:rPr>
       </w:pPr>
-      <w:bookmarkStart w:id="0" w:name="_Toc120101682"/>
+      <w:bookmarkStart w:id="0" w:name="_Toc120106137"/>
       <w:r>
         <w:rPr>
           <w:lang w:val="nl-NL"/>
@@ -4686,7 +4615,7 @@
           <w:lang w:val="nl-NL"/>
         </w:rPr>
       </w:pPr>
-      <w:bookmarkStart w:id="1" w:name="_Toc120101683"/>
+      <w:bookmarkStart w:id="1" w:name="_Toc120106138"/>
       <w:r>
         <w:rPr>
           <w:lang w:val="nl-NL"/>
@@ -4716,7 +4645,7 @@
           <w:lang w:val="nl-NL"/>
         </w:rPr>
       </w:pPr>
-      <w:bookmarkStart w:id="2" w:name="_Toc120101684"/>
+      <w:bookmarkStart w:id="2" w:name="_Toc120106139"/>
       <w:r>
         <w:rPr>
           <w:lang w:val="nl-NL"/>
@@ -5186,7 +5115,7 @@
           <w:lang w:val="nl-NL"/>
         </w:rPr>
       </w:pPr>
-      <w:bookmarkStart w:id="3" w:name="_Toc120101685"/>
+      <w:bookmarkStart w:id="3" w:name="_Toc120106140"/>
       <w:r>
         <w:rPr>
           <w:lang w:val="nl-NL"/>
@@ -5268,44 +5197,6 @@
         </w:rPr>
         <w:t>Hierin dient HTML5 voor de webpagina waarin het spel wordt geladen en Javascript voor het spel zelf en de navigatie naar de verschillende pagina’s.</w:t>
       </w:r>
-    </w:p>
-    <w:p>
-      <w:pPr>
-        <w:rPr>
-          <w:lang w:val="nl-NL"/>
-        </w:rPr>
-      </w:pPr>
-      <w:r>
-        <w:rPr>
-          <w:lang w:val="nl-NL"/>
-        </w:rPr>
-        <w:br w:type="page"/>
-      </w:r>
-    </w:p>
-    <w:p>
-      <w:pPr>
-        <w:pStyle w:val="Heading1"/>
-        <w:rPr>
-          <w:lang w:val="nl-NL"/>
-        </w:rPr>
-      </w:pPr>
-      <w:bookmarkStart w:id="4" w:name="_Toc120101686"/>
-      <w:r>
-        <w:rPr>
-          <w:lang w:val="nl-NL"/>
-        </w:rPr>
-        <w:lastRenderedPageBreak/>
-        <w:t>3. Klassendiagram</w:t>
-      </w:r>
-      <w:bookmarkEnd w:id="4"/>
-    </w:p>
-    <w:p>
-      <w:pPr>
-        <w:ind w:left="360"/>
-        <w:rPr>
-          <w:lang w:val="nl-NL"/>
-        </w:rPr>
-      </w:pPr>
     </w:p>
     <w:p>
       <w:pPr>

</xml_diff>